<commit_message>
final 3.2 + remove the footer
</commit_message>
<xml_diff>
--- a/documents/Project2_SEI_Ali_Aljamid.docx
+++ b/documents/Project2_SEI_Ali_Aljamid.docx
@@ -1517,28 +1517,131 @@
     </w:p>
     <w:p>
       <w:pPr>
-        <w:rPr>
-          <w:rFonts w:ascii="El Messiri" w:hAnsi="El Messiri" w:cs="El Messiri"/>
-          <w:b/>
-          <w:bCs/>
-          <w:color w:val="FFFFFF" w:themeColor="background1"/>
-          <w:sz w:val="36"/>
-          <w:szCs w:val="36"/>
-          <w:u w:val="single"/>
-        </w:rPr>
-      </w:pPr>
-      <w:r>
-        <w:rPr>
-          <w:rFonts w:ascii="El Messiri" w:hAnsi="El Messiri" w:cs="El Messiri"/>
-          <w:b/>
-          <w:bCs/>
-          <w:color w:val="FFFFFF" w:themeColor="background1"/>
-          <w:sz w:val="36"/>
-          <w:szCs w:val="36"/>
-          <w:u w:val="single"/>
-        </w:rPr>
-        <w:br w:type="page"/>
-      </w:r>
+        <w:pStyle w:val="ListParagraph"/>
+        <w:numPr>
+          <w:ilvl w:val="1"/>
+          <w:numId w:val="7"/>
+        </w:numPr>
+        <w:spacing w:line="600" w:lineRule="auto"/>
+        <w:rPr>
+          <w:rFonts w:ascii="El Messiri" w:hAnsi="El Messiri" w:cs="El Messiri"/>
+          <w:color w:val="FFFFFF" w:themeColor="background1"/>
+          <w:sz w:val="24"/>
+          <w:szCs w:val="24"/>
+        </w:rPr>
+      </w:pPr>
+      <w:r>
+        <w:rPr>
+          <w:rFonts w:ascii="El Messiri" w:hAnsi="El Messiri" w:cs="El Messiri"/>
+          <w:color w:val="FFFFFF" w:themeColor="background1"/>
+          <w:sz w:val="24"/>
+          <w:szCs w:val="24"/>
+        </w:rPr>
+        <w:t xml:space="preserve">Components Tree </w:t>
+      </w:r>
+      <w:r>
+        <w:rPr>
+          <w:rFonts w:ascii="El Messiri" w:hAnsi="El Messiri" w:cs="El Messiri"/>
+          <w:color w:val="EB9F15"/>
+          <w:sz w:val="24"/>
+          <w:szCs w:val="24"/>
+        </w:rPr>
+        <w:t>…</w:t>
+      </w:r>
+      <w:r>
+        <w:rPr>
+          <w:rFonts w:ascii="El Messiri" w:hAnsi="El Messiri" w:cs="El Messiri"/>
+          <w:color w:val="EB9F15"/>
+          <w:sz w:val="24"/>
+          <w:szCs w:val="24"/>
+        </w:rPr>
+        <w:t>.</w:t>
+      </w:r>
+      <w:r>
+        <w:rPr>
+          <w:rFonts w:ascii="El Messiri" w:hAnsi="El Messiri" w:cs="El Messiri"/>
+          <w:color w:val="EB9F15"/>
+          <w:sz w:val="24"/>
+          <w:szCs w:val="24"/>
+        </w:rPr>
+        <w:t>………………</w:t>
+      </w:r>
+      <w:r>
+        <w:rPr>
+          <w:rFonts w:ascii="El Messiri" w:hAnsi="El Messiri" w:cs="El Messiri"/>
+          <w:color w:val="EB9F15"/>
+          <w:sz w:val="24"/>
+          <w:szCs w:val="24"/>
+        </w:rPr>
+        <w:t>…………………………….</w:t>
+      </w:r>
+      <w:r>
+        <w:rPr>
+          <w:rFonts w:ascii="El Messiri" w:hAnsi="El Messiri" w:cs="El Messiri"/>
+          <w:color w:val="EB9F15"/>
+          <w:sz w:val="24"/>
+          <w:szCs w:val="24"/>
+        </w:rPr>
+        <w:t>...…………………</w:t>
+      </w:r>
+      <w:r>
+        <w:rPr>
+          <w:rFonts w:ascii="El Messiri" w:hAnsi="El Messiri" w:cs="El Messiri"/>
+          <w:color w:val="EB9F15"/>
+          <w:sz w:val="24"/>
+          <w:szCs w:val="24"/>
+        </w:rPr>
+        <w:t>…</w:t>
+      </w:r>
+      <w:r>
+        <w:rPr>
+          <w:rFonts w:ascii="El Messiri" w:hAnsi="El Messiri" w:cs="El Messiri"/>
+          <w:color w:val="EB9F15"/>
+          <w:sz w:val="24"/>
+          <w:szCs w:val="24"/>
+        </w:rPr>
+        <w:t>…………</w:t>
+      </w:r>
+      <w:r>
+        <w:rPr>
+          <w:rFonts w:ascii="El Messiri" w:hAnsi="El Messiri" w:cs="El Messiri"/>
+          <w:color w:val="EB9F15"/>
+          <w:sz w:val="24"/>
+          <w:szCs w:val="24"/>
+        </w:rPr>
+        <w:t>…………….</w:t>
+      </w:r>
+      <w:r>
+        <w:rPr>
+          <w:rFonts w:ascii="El Messiri" w:hAnsi="El Messiri" w:cs="El Messiri"/>
+          <w:color w:val="EB9F15"/>
+          <w:sz w:val="24"/>
+          <w:szCs w:val="24"/>
+        </w:rPr>
+        <w:t xml:space="preserve">  </w:t>
+      </w:r>
+      <w:r>
+        <w:rPr>
+          <w:rFonts w:ascii="El Messiri" w:hAnsi="El Messiri" w:cs="El Messiri"/>
+          <w:color w:val="FFFFFF" w:themeColor="background1"/>
+          <w:sz w:val="24"/>
+          <w:szCs w:val="24"/>
+        </w:rPr>
+        <w:t>10</w:t>
+      </w:r>
+    </w:p>
+    <w:p>
+      <w:pPr>
+        <w:pStyle w:val="ListParagraph"/>
+        <w:spacing w:line="600" w:lineRule="auto"/>
+        <w:ind w:left="1440"/>
+        <w:rPr>
+          <w:rFonts w:ascii="El Messiri" w:hAnsi="El Messiri" w:cs="El Messiri"/>
+          <w:color w:val="FFFFFF" w:themeColor="background1"/>
+          <w:sz w:val="24"/>
+          <w:szCs w:val="24"/>
+        </w:rPr>
+      </w:pPr>
     </w:p>
     <w:p>
       <w:pPr>
@@ -1952,6 +2055,8 @@
         </w:rPr>
         <w:br w:type="page"/>
       </w:r>
+      <w:bookmarkStart w:id="0" w:name="_GoBack"/>
+      <w:bookmarkEnd w:id="0"/>
     </w:p>
     <w:p>
       <w:pPr>
@@ -2705,6 +2810,7 @@
           <w:color w:val="FFFFFF" w:themeColor="background1"/>
           <w:sz w:val="28"/>
           <w:szCs w:val="28"/>
+          <w:u w:val="single"/>
         </w:rPr>
       </w:pPr>
       <w:r>
@@ -2715,6 +2821,7 @@
           <w:color w:val="FFFFFF" w:themeColor="background1"/>
           <w:sz w:val="28"/>
           <w:szCs w:val="28"/>
+          <w:u w:val="single"/>
         </w:rPr>
         <w:lastRenderedPageBreak/>
         <w:softHyphen/>
@@ -2727,6 +2834,7 @@
           <w:color w:val="FFFFFF" w:themeColor="background1"/>
           <w:sz w:val="28"/>
           <w:szCs w:val="28"/>
+          <w:u w:val="single"/>
         </w:rPr>
         <w:softHyphen/>
       </w:r>
@@ -2738,6 +2846,7 @@
           <w:color w:val="FFFFFF" w:themeColor="background1"/>
           <w:sz w:val="28"/>
           <w:szCs w:val="28"/>
+          <w:u w:val="single"/>
         </w:rPr>
         <w:softHyphen/>
       </w:r>
@@ -2749,6 +2858,7 @@
           <w:color w:val="FFFFFF" w:themeColor="background1"/>
           <w:sz w:val="28"/>
           <w:szCs w:val="28"/>
+          <w:u w:val="single"/>
         </w:rPr>
         <w:softHyphen/>
       </w:r>
@@ -2760,6 +2870,7 @@
           <w:color w:val="FFFFFF" w:themeColor="background1"/>
           <w:sz w:val="28"/>
           <w:szCs w:val="28"/>
+          <w:u w:val="single"/>
         </w:rPr>
         <w:t xml:space="preserve">Tools and frameworks used </w:t>
       </w:r>
@@ -3038,6 +3149,7 @@
           <w:color w:val="FFFFFF" w:themeColor="background1"/>
           <w:sz w:val="28"/>
           <w:szCs w:val="28"/>
+          <w:u w:val="single"/>
         </w:rPr>
       </w:pPr>
       <w:r>
@@ -3048,6 +3160,7 @@
           <w:color w:val="FFFFFF" w:themeColor="background1"/>
           <w:sz w:val="28"/>
           <w:szCs w:val="28"/>
+          <w:u w:val="single"/>
         </w:rPr>
         <w:lastRenderedPageBreak/>
         <w:t>Installing all the dependenc</w:t>
@@ -3060,6 +3173,7 @@
           <w:color w:val="FFFFFF" w:themeColor="background1"/>
           <w:sz w:val="28"/>
           <w:szCs w:val="28"/>
+          <w:u w:val="single"/>
         </w:rPr>
         <w:t xml:space="preserve">ies </w:t>
       </w:r>
@@ -3071,6 +3185,7 @@
           <w:color w:val="FFFFFF" w:themeColor="background1"/>
           <w:sz w:val="28"/>
           <w:szCs w:val="28"/>
+          <w:u w:val="single"/>
         </w:rPr>
         <w:t xml:space="preserve"> </w:t>
       </w:r>
@@ -4346,16 +4461,277 @@
         </w:rPr>
         <w:t>/core</w:t>
       </w:r>
-      <w:bookmarkStart w:id="0" w:name="_GoBack"/>
-      <w:bookmarkEnd w:id="0"/>
+    </w:p>
+    <w:p>
+      <w:pPr>
+        <w:pStyle w:val="ListParagraph"/>
+        <w:numPr>
+          <w:ilvl w:val="0"/>
+          <w:numId w:val="15"/>
+        </w:numPr>
+        <w:rPr>
+          <w:rFonts w:ascii="El Messiri" w:hAnsi="El Messiri" w:cs="El Messiri"/>
+          <w:b/>
+          <w:bCs/>
+          <w:color w:val="FFFFFF" w:themeColor="background1"/>
+        </w:rPr>
+      </w:pPr>
+      <w:r>
+        <w:rPr>
+          <w:rFonts w:ascii="El Messiri" w:hAnsi="El Messiri" w:cs="El Messiri"/>
+          <w:b/>
+          <w:bCs/>
+          <w:color w:val="FFFFFF" w:themeColor="background1"/>
+        </w:rPr>
+        <w:t>material-table</w:t>
+      </w:r>
+    </w:p>
+    <w:p>
+      <w:pPr>
+        <w:pStyle w:val="ListParagraph"/>
+        <w:numPr>
+          <w:ilvl w:val="1"/>
+          <w:numId w:val="15"/>
+        </w:numPr>
+        <w:rPr>
+          <w:rFonts w:ascii="El Messiri" w:hAnsi="El Messiri" w:cs="El Messiri"/>
+          <w:color w:val="FFFFFF" w:themeColor="background1"/>
+          <w:sz w:val="20"/>
+          <w:szCs w:val="20"/>
+        </w:rPr>
+      </w:pPr>
+      <w:r>
+        <w:rPr>
+          <w:rFonts w:ascii="El Messiri" w:hAnsi="El Messiri" w:cs="El Messiri"/>
+          <w:b/>
+          <w:bCs/>
+          <w:color w:val="EB9F15"/>
+          <w:sz w:val="24"/>
+          <w:szCs w:val="24"/>
+        </w:rPr>
+        <w:t>Instal</w:t>
+      </w:r>
+      <w:r>
+        <w:rPr>
+          <w:rFonts w:ascii="El Messiri" w:hAnsi="El Messiri" w:cs="El Messiri"/>
+          <w:b/>
+          <w:bCs/>
+          <w:color w:val="EB9F15"/>
+          <w:sz w:val="24"/>
+          <w:szCs w:val="24"/>
+        </w:rPr>
+        <w:t>l</w:t>
+      </w:r>
+      <w:r>
+        <w:rPr>
+          <w:rFonts w:ascii="El Messiri" w:hAnsi="El Messiri" w:cs="El Messiri"/>
+          <w:b/>
+          <w:bCs/>
+          <w:color w:val="FFFFFF" w:themeColor="background1"/>
+          <w:sz w:val="24"/>
+          <w:szCs w:val="24"/>
+        </w:rPr>
+        <w:t>:</w:t>
+      </w:r>
+      <w:r>
+        <w:rPr>
+          <w:rFonts w:ascii="El Messiri" w:hAnsi="El Messiri" w:cs="El Messiri"/>
+          <w:b/>
+          <w:bCs/>
+          <w:color w:val="FFFFFF" w:themeColor="background1"/>
+          <w:sz w:val="24"/>
+          <w:szCs w:val="24"/>
+        </w:rPr>
+        <w:t xml:space="preserve"> </w:t>
+      </w:r>
+      <w:proofErr w:type="spellStart"/>
+      <w:r>
+        <w:rPr>
+          <w:rFonts w:ascii="El Messiri" w:hAnsi="El Messiri" w:cs="El Messiri"/>
+          <w:color w:val="FFFFFF" w:themeColor="background1"/>
+          <w:sz w:val="20"/>
+          <w:szCs w:val="20"/>
+        </w:rPr>
+        <w:t>npm</w:t>
+      </w:r>
+      <w:proofErr w:type="spellEnd"/>
+      <w:r>
+        <w:rPr>
+          <w:rFonts w:ascii="El Messiri" w:hAnsi="El Messiri" w:cs="El Messiri"/>
+          <w:color w:val="FFFFFF" w:themeColor="background1"/>
+          <w:sz w:val="20"/>
+          <w:szCs w:val="20"/>
+        </w:rPr>
+        <w:t xml:space="preserve"> install material-table </w:t>
+      </w:r>
+      <w:r>
+        <w:rPr>
+          <w:rFonts w:ascii="El Messiri" w:hAnsi="El Messiri" w:cs="El Messiri"/>
+          <w:color w:val="FFFFFF" w:themeColor="background1"/>
+          <w:sz w:val="20"/>
+          <w:szCs w:val="20"/>
+        </w:rPr>
+        <w:t>–</w:t>
+      </w:r>
+      <w:r>
+        <w:rPr>
+          <w:rFonts w:ascii="El Messiri" w:hAnsi="El Messiri" w:cs="El Messiri"/>
+          <w:color w:val="FFFFFF" w:themeColor="background1"/>
+          <w:sz w:val="20"/>
+          <w:szCs w:val="20"/>
+        </w:rPr>
+        <w:t>save</w:t>
+      </w:r>
+    </w:p>
+    <w:p>
+      <w:pPr>
+        <w:rPr>
+          <w:rFonts w:ascii="El Messiri" w:hAnsi="El Messiri" w:cs="El Messiri"/>
+          <w:color w:val="FFFFFF" w:themeColor="background1"/>
+          <w:sz w:val="20"/>
+          <w:szCs w:val="20"/>
+        </w:rPr>
+      </w:pPr>
+      <w:r>
+        <w:rPr>
+          <w:rFonts w:ascii="El Messiri" w:hAnsi="El Messiri" w:cs="El Messiri"/>
+          <w:color w:val="FFFFFF" w:themeColor="background1"/>
+          <w:sz w:val="20"/>
+          <w:szCs w:val="20"/>
+        </w:rPr>
+        <w:br w:type="page"/>
+      </w:r>
+    </w:p>
+    <w:p>
+      <w:pPr>
+        <w:rPr>
+          <w:rFonts w:ascii="El Messiri" w:hAnsi="El Messiri" w:cs="El Messiri"/>
+          <w:b/>
+          <w:bCs/>
+          <w:color w:val="FFFFFF" w:themeColor="background1"/>
+          <w:sz w:val="28"/>
+          <w:szCs w:val="28"/>
+          <w:u w:val="single"/>
+        </w:rPr>
+      </w:pPr>
+      <w:r>
+        <w:rPr>
+          <w:rFonts w:ascii="El Messiri" w:hAnsi="El Messiri" w:cs="El Messiri"/>
+          <w:b/>
+          <w:bCs/>
+          <w:color w:val="FFFFFF" w:themeColor="background1"/>
+          <w:sz w:val="28"/>
+          <w:szCs w:val="28"/>
+          <w:u w:val="single"/>
+        </w:rPr>
+        <w:lastRenderedPageBreak/>
+        <w:t>Components Tree</w:t>
+      </w:r>
+    </w:p>
+    <w:p>
+      <w:pPr>
+        <w:rPr>
+          <w:rFonts w:ascii="El Messiri" w:hAnsi="El Messiri" w:cs="El Messiri"/>
+          <w:b/>
+          <w:bCs/>
+          <w:color w:val="FFFFFF" w:themeColor="background1"/>
+          <w:sz w:val="28"/>
+          <w:szCs w:val="28"/>
+          <w:u w:val="single"/>
+        </w:rPr>
+      </w:pPr>
+    </w:p>
+    <w:p>
+      <w:pPr>
+        <w:rPr>
+          <w:rFonts w:ascii="El Messiri" w:hAnsi="El Messiri" w:cs="El Messiri"/>
+          <w:b/>
+          <w:bCs/>
+          <w:color w:val="FFFFFF" w:themeColor="background1"/>
+          <w:sz w:val="28"/>
+          <w:szCs w:val="28"/>
+          <w:u w:val="single"/>
+        </w:rPr>
+      </w:pPr>
+      <w:r>
+        <w:rPr>
+          <w:rFonts w:ascii="El Messiri" w:hAnsi="El Messiri" w:cs="El Messiri"/>
+          <w:b/>
+          <w:bCs/>
+          <w:noProof/>
+          <w:color w:val="FFFFFF" w:themeColor="background1"/>
+          <w:sz w:val="28"/>
+          <w:szCs w:val="28"/>
+          <w:u w:val="single"/>
+        </w:rPr>
+        <w:drawing>
+          <wp:inline distT="0" distB="0" distL="0" distR="0" wp14:anchorId="4E1E9D8D" wp14:editId="7CEC7759">
+            <wp:extent cx="5936615" cy="5971540"/>
+            <wp:effectExtent l="0" t="0" r="6985" b="0"/>
+            <wp:docPr id="9" name="Picture 9"/>
+            <wp:cNvGraphicFramePr>
+              <a:graphicFrameLocks xmlns:a="http://schemas.openxmlformats.org/drawingml/2006/main" noChangeAspect="1"/>
+            </wp:cNvGraphicFramePr>
+            <a:graphic xmlns:a="http://schemas.openxmlformats.org/drawingml/2006/main">
+              <a:graphicData uri="http://schemas.openxmlformats.org/drawingml/2006/picture">
+                <pic:pic xmlns:pic="http://schemas.openxmlformats.org/drawingml/2006/picture">
+                  <pic:nvPicPr>
+                    <pic:cNvPr id="0" name="Picture 3"/>
+                    <pic:cNvPicPr>
+                      <a:picLocks noChangeAspect="1" noChangeArrowheads="1"/>
+                    </pic:cNvPicPr>
+                  </pic:nvPicPr>
+                  <pic:blipFill>
+                    <a:blip r:embed="rId14">
+                      <a:extLst>
+                        <a:ext uri="{28A0092B-C50C-407E-A947-70E740481C1C}">
+                          <a14:useLocalDpi xmlns:a14="http://schemas.microsoft.com/office/drawing/2010/main" val="0"/>
+                        </a:ext>
+                      </a:extLst>
+                    </a:blip>
+                    <a:srcRect/>
+                    <a:stretch>
+                      <a:fillRect/>
+                    </a:stretch>
+                  </pic:blipFill>
+                  <pic:spPr bwMode="auto">
+                    <a:xfrm>
+                      <a:off x="0" y="0"/>
+                      <a:ext cx="5936615" cy="5971540"/>
+                    </a:xfrm>
+                    <a:prstGeom prst="rect">
+                      <a:avLst/>
+                    </a:prstGeom>
+                    <a:noFill/>
+                    <a:ln>
+                      <a:noFill/>
+                    </a:ln>
+                  </pic:spPr>
+                </pic:pic>
+              </a:graphicData>
+            </a:graphic>
+          </wp:inline>
+        </w:drawing>
+      </w:r>
+    </w:p>
+    <w:p>
+      <w:pPr>
+        <w:ind w:left="1080"/>
+        <w:rPr>
+          <w:rFonts w:ascii="El Messiri" w:hAnsi="El Messiri" w:cs="El Messiri"/>
+          <w:b/>
+          <w:bCs/>
+          <w:color w:val="FFFFFF" w:themeColor="background1"/>
+        </w:rPr>
+      </w:pPr>
     </w:p>
     <w:sectPr>
-      <w:headerReference w:type="even" r:id="rId14"/>
-      <w:headerReference w:type="default" r:id="rId15"/>
-      <w:footerReference w:type="even" r:id="rId16"/>
-      <w:footerReference w:type="default" r:id="rId17"/>
-      <w:headerReference w:type="first" r:id="rId18"/>
-      <w:footerReference w:type="first" r:id="rId19"/>
+      <w:headerReference w:type="even" r:id="rId15"/>
+      <w:headerReference w:type="default" r:id="rId16"/>
+      <w:footerReference w:type="even" r:id="rId17"/>
+      <w:footerReference w:type="default" r:id="rId18"/>
+      <w:headerReference w:type="first" r:id="rId19"/>
+      <w:footerReference w:type="first" r:id="rId20"/>
       <w:pgSz w:w="12240" w:h="15840" w:code="1"/>
       <w:pgMar w:top="1440" w:right="1440" w:bottom="1440" w:left="1440" w:header="720" w:footer="720" w:gutter="0"/>
       <w:pgNumType w:start="0"/>

</xml_diff>